<commit_message>
update doku backend and reflexion tim
</commit_message>
<xml_diff>
--- a/DokuM150.docx
+++ b/DokuM150.docx
@@ -13,7 +13,6 @@
           <w:docPartUnique/>
         </w:docPartObj>
       </w:sdtPr>
-      <w:sdtEndPr/>
       <w:sdtContent>
         <w:p>
           <w:pPr>
@@ -25,755 +24,163 @@
             <w:rPr>
               <w:noProof/>
             </w:rPr>
-            <mc:AlternateContent>
-              <mc:Choice Requires="wpg">
-                <w:drawing>
-                  <wp:anchor distT="0" distB="0" distL="114300" distR="114300" simplePos="0" relativeHeight="251659264" behindDoc="1" locked="0" layoutInCell="1" allowOverlap="1" wp14:anchorId="5D2965EE" wp14:editId="18384B42">
-                    <wp:simplePos x="0" y="0"/>
-                    <wp:positionH relativeFrom="margin">
-                      <wp:align>center</wp:align>
-                    </wp:positionH>
-                    <mc:AlternateContent>
-                      <mc:Choice Requires="wp14">
-                        <wp:positionV relativeFrom="page">
-                          <wp14:pctPosVOffset>4500</wp14:pctPosVOffset>
-                        </wp:positionV>
-                      </mc:Choice>
-                      <mc:Fallback>
-                        <wp:positionV relativeFrom="page">
-                          <wp:posOffset>452120</wp:posOffset>
-                        </wp:positionV>
-                      </mc:Fallback>
-                    </mc:AlternateContent>
-                    <wp:extent cx="6858000" cy="7068185"/>
-                    <wp:effectExtent l="0" t="0" r="0" b="0"/>
-                    <wp:wrapNone/>
-                    <wp:docPr id="125" name="Group 125"/>
-                    <wp:cNvGraphicFramePr>
-                      <a:graphicFrameLocks xmlns:a="http://schemas.openxmlformats.org/drawingml/2006/main" noChangeAspect="1"/>
-                    </wp:cNvGraphicFramePr>
-                    <a:graphic xmlns:a="http://schemas.openxmlformats.org/drawingml/2006/main">
-                      <a:graphicData uri="http://schemas.microsoft.com/office/word/2010/wordprocessingGroup">
-                        <wpg:wgp>
-                          <wpg:cNvGrpSpPr>
-                            <a:grpSpLocks noChangeAspect="1"/>
-                          </wpg:cNvGrpSpPr>
-                          <wpg:grpSpPr>
-                            <a:xfrm>
-                              <a:off x="0" y="0"/>
-                              <a:ext cx="6858000" cy="7068312"/>
-                              <a:chOff x="0" y="0"/>
-                              <a:chExt cx="5561330" cy="5404485"/>
-                            </a:xfrm>
-                          </wpg:grpSpPr>
-                          <wps:wsp>
-                            <wps:cNvPr id="126" name="Freeform 10"/>
-                            <wps:cNvSpPr>
-                              <a:spLocks/>
-                            </wps:cNvSpPr>
-                            <wps:spPr bwMode="auto">
-                              <a:xfrm>
-                                <a:off x="0" y="0"/>
-                                <a:ext cx="5557520" cy="5404485"/>
-                              </a:xfrm>
-                              <a:custGeom>
-                                <a:avLst/>
-                                <a:gdLst>
-                                  <a:gd name="T0" fmla="*/ 0 w 720"/>
-                                  <a:gd name="T1" fmla="*/ 0 h 700"/>
-                                  <a:gd name="T2" fmla="*/ 0 w 720"/>
-                                  <a:gd name="T3" fmla="*/ 644 h 700"/>
-                                  <a:gd name="T4" fmla="*/ 113 w 720"/>
-                                  <a:gd name="T5" fmla="*/ 665 h 700"/>
-                                  <a:gd name="T6" fmla="*/ 720 w 720"/>
-                                  <a:gd name="T7" fmla="*/ 644 h 700"/>
-                                  <a:gd name="T8" fmla="*/ 720 w 720"/>
-                                  <a:gd name="T9" fmla="*/ 617 h 700"/>
-                                  <a:gd name="T10" fmla="*/ 720 w 720"/>
-                                  <a:gd name="T11" fmla="*/ 0 h 700"/>
-                                  <a:gd name="T12" fmla="*/ 0 w 720"/>
-                                  <a:gd name="T13" fmla="*/ 0 h 700"/>
-                                </a:gdLst>
-                                <a:ahLst/>
-                                <a:cxnLst>
-                                  <a:cxn ang="0">
-                                    <a:pos x="T0" y="T1"/>
-                                  </a:cxn>
-                                  <a:cxn ang="0">
-                                    <a:pos x="T2" y="T3"/>
-                                  </a:cxn>
-                                  <a:cxn ang="0">
-                                    <a:pos x="T4" y="T5"/>
-                                  </a:cxn>
-                                  <a:cxn ang="0">
-                                    <a:pos x="T6" y="T7"/>
-                                  </a:cxn>
-                                  <a:cxn ang="0">
-                                    <a:pos x="T8" y="T9"/>
-                                  </a:cxn>
-                                  <a:cxn ang="0">
-                                    <a:pos x="T10" y="T11"/>
-                                  </a:cxn>
-                                  <a:cxn ang="0">
-                                    <a:pos x="T12" y="T13"/>
-                                  </a:cxn>
-                                </a:cxnLst>
-                                <a:rect l="0" t="0" r="r" b="b"/>
-                                <a:pathLst>
-                                  <a:path w="720" h="700">
-                                    <a:moveTo>
-                                      <a:pt x="0" y="0"/>
-                                    </a:moveTo>
-                                    <a:cubicBezTo>
-                                      <a:pt x="0" y="644"/>
-                                      <a:pt x="0" y="644"/>
-                                      <a:pt x="0" y="644"/>
-                                    </a:cubicBezTo>
-                                    <a:cubicBezTo>
-                                      <a:pt x="23" y="650"/>
-                                      <a:pt x="62" y="658"/>
-                                      <a:pt x="113" y="665"/>
-                                    </a:cubicBezTo>
-                                    <a:cubicBezTo>
-                                      <a:pt x="250" y="685"/>
-                                      <a:pt x="476" y="700"/>
-                                      <a:pt x="720" y="644"/>
-                                    </a:cubicBezTo>
-                                    <a:cubicBezTo>
-                                      <a:pt x="720" y="617"/>
-                                      <a:pt x="720" y="617"/>
-                                      <a:pt x="720" y="617"/>
-                                    </a:cubicBezTo>
-                                    <a:cubicBezTo>
-                                      <a:pt x="720" y="0"/>
-                                      <a:pt x="720" y="0"/>
-                                      <a:pt x="720" y="0"/>
-                                    </a:cubicBezTo>
-                                    <a:cubicBezTo>
-                                      <a:pt x="0" y="0"/>
-                                      <a:pt x="0" y="0"/>
-                                      <a:pt x="0" y="0"/>
-                                    </a:cubicBezTo>
-                                  </a:path>
-                                </a:pathLst>
-                              </a:custGeom>
-                              <a:ln>
-                                <a:noFill/>
-                              </a:ln>
-                            </wps:spPr>
-                            <wps:style>
-                              <a:lnRef idx="0">
-                                <a:scrgbClr r="0" g="0" b="0"/>
-                              </a:lnRef>
-                              <a:fillRef idx="1003">
-                                <a:schemeClr val="dk2"/>
-                              </a:fillRef>
-                              <a:effectRef idx="0">
-                                <a:scrgbClr r="0" g="0" b="0"/>
-                              </a:effectRef>
-                              <a:fontRef idx="major"/>
-                            </wps:style>
-                            <wps:txbx>
-                              <w:txbxContent>
-                                <w:p>
-                                  <w:pPr>
-                                    <w:rPr>
-                                      <w:color w:val="FFFFFF" w:themeColor="background1"/>
-                                      <w:sz w:val="72"/>
-                                      <w:szCs w:val="72"/>
-                                    </w:rPr>
-                                  </w:pPr>
-                                  <w:sdt>
-                                    <w:sdtPr>
-                                      <w:rPr>
-                                        <w:color w:val="FFFFFF" w:themeColor="background1"/>
-                                        <w:sz w:val="72"/>
-                                        <w:szCs w:val="72"/>
-                                      </w:rPr>
-                                      <w:alias w:val="Title"/>
-                                      <w:tag w:val=""/>
-                                      <w:id w:val="-554696155"/>
-                                      <w:dataBinding w:prefixMappings="xmlns:ns0='http://purl.org/dc/elements/1.1/' xmlns:ns1='http://schemas.openxmlformats.org/package/2006/metadata/core-properties' " w:xpath="/ns1:coreProperties[1]/ns0:title[1]" w:storeItemID="{6C3C8BC8-F283-45AE-878A-BAB7291924A1}"/>
-                                      <w:text/>
-                                    </w:sdtPr>
-                                    <w:sdtEndPr/>
-                                    <w:sdtContent>
-                                      <w:r>
-                                        <w:rPr>
-                                          <w:color w:val="FFFFFF" w:themeColor="background1"/>
-                                          <w:sz w:val="72"/>
-                                          <w:szCs w:val="72"/>
-                                        </w:rPr>
-                                        <w:t>M</w:t>
-                                      </w:r>
-                                      <w:r>
-                                        <w:rPr>
-                                          <w:color w:val="FFFFFF" w:themeColor="background1"/>
-                                          <w:sz w:val="72"/>
-                                          <w:szCs w:val="72"/>
-                                        </w:rPr>
-                                        <w:t>150</w:t>
-                                      </w:r>
-                                      <w:r>
-                                        <w:rPr>
-                                          <w:color w:val="FFFFFF" w:themeColor="background1"/>
-                                          <w:sz w:val="72"/>
-                                          <w:szCs w:val="72"/>
-                                        </w:rPr>
-                                        <w:t xml:space="preserve"> E-Shop </w:t>
-                                      </w:r>
-                                      <w:proofErr w:type="spellStart"/>
-                                      <w:r>
-                                        <w:rPr>
-                                          <w:color w:val="FFFFFF" w:themeColor="background1"/>
-                                          <w:sz w:val="72"/>
-                                          <w:szCs w:val="72"/>
-                                        </w:rPr>
-                                        <w:t>Dokumentation</w:t>
-                                      </w:r>
-                                      <w:proofErr w:type="spellEnd"/>
-                                    </w:sdtContent>
-                                  </w:sdt>
-                                </w:p>
-                              </w:txbxContent>
-                            </wps:txbx>
-                            <wps:bodyPr rot="0" vert="horz" wrap="square" lIns="914400" tIns="1097280" rIns="1097280" bIns="1097280" anchor="b" anchorCtr="0" upright="1">
-                              <a:noAutofit/>
-                            </wps:bodyPr>
-                          </wps:wsp>
-                          <wps:wsp>
-                            <wps:cNvPr id="127" name="Freeform 11"/>
-                            <wps:cNvSpPr>
-                              <a:spLocks/>
-                            </wps:cNvSpPr>
-                            <wps:spPr bwMode="auto">
-                              <a:xfrm>
-                                <a:off x="876300" y="4769783"/>
-                                <a:ext cx="4685030" cy="509905"/>
-                              </a:xfrm>
-                              <a:custGeom>
-                                <a:avLst/>
-                                <a:gdLst>
-                                  <a:gd name="T0" fmla="*/ 607 w 607"/>
-                                  <a:gd name="T1" fmla="*/ 0 h 66"/>
-                                  <a:gd name="T2" fmla="*/ 176 w 607"/>
-                                  <a:gd name="T3" fmla="*/ 57 h 66"/>
-                                  <a:gd name="T4" fmla="*/ 0 w 607"/>
-                                  <a:gd name="T5" fmla="*/ 48 h 66"/>
-                                  <a:gd name="T6" fmla="*/ 251 w 607"/>
-                                  <a:gd name="T7" fmla="*/ 66 h 66"/>
-                                  <a:gd name="T8" fmla="*/ 607 w 607"/>
-                                  <a:gd name="T9" fmla="*/ 27 h 66"/>
-                                  <a:gd name="T10" fmla="*/ 607 w 607"/>
-                                  <a:gd name="T11" fmla="*/ 0 h 66"/>
-                                </a:gdLst>
-                                <a:ahLst/>
-                                <a:cxnLst>
-                                  <a:cxn ang="0">
-                                    <a:pos x="T0" y="T1"/>
-                                  </a:cxn>
-                                  <a:cxn ang="0">
-                                    <a:pos x="T2" y="T3"/>
-                                  </a:cxn>
-                                  <a:cxn ang="0">
-                                    <a:pos x="T4" y="T5"/>
-                                  </a:cxn>
-                                  <a:cxn ang="0">
-                                    <a:pos x="T6" y="T7"/>
-                                  </a:cxn>
-                                  <a:cxn ang="0">
-                                    <a:pos x="T8" y="T9"/>
-                                  </a:cxn>
-                                  <a:cxn ang="0">
-                                    <a:pos x="T10" y="T11"/>
-                                  </a:cxn>
-                                </a:cxnLst>
-                                <a:rect l="0" t="0" r="r" b="b"/>
-                                <a:pathLst>
-                                  <a:path w="607" h="66">
-                                    <a:moveTo>
-                                      <a:pt x="607" y="0"/>
-                                    </a:moveTo>
-                                    <a:cubicBezTo>
-                                      <a:pt x="450" y="44"/>
-                                      <a:pt x="300" y="57"/>
-                                      <a:pt x="176" y="57"/>
-                                    </a:cubicBezTo>
-                                    <a:cubicBezTo>
-                                      <a:pt x="109" y="57"/>
-                                      <a:pt x="49" y="53"/>
-                                      <a:pt x="0" y="48"/>
-                                    </a:cubicBezTo>
-                                    <a:cubicBezTo>
-                                      <a:pt x="66" y="58"/>
-                                      <a:pt x="152" y="66"/>
-                                      <a:pt x="251" y="66"/>
-                                    </a:cubicBezTo>
-                                    <a:cubicBezTo>
-                                      <a:pt x="358" y="66"/>
-                                      <a:pt x="480" y="56"/>
-                                      <a:pt x="607" y="27"/>
-                                    </a:cubicBezTo>
-                                    <a:cubicBezTo>
-                                      <a:pt x="607" y="0"/>
-                                      <a:pt x="607" y="0"/>
-                                      <a:pt x="607" y="0"/>
-                                    </a:cubicBezTo>
-                                  </a:path>
-                                </a:pathLst>
-                              </a:custGeom>
-                              <a:solidFill>
-                                <a:schemeClr val="bg1">
-                                  <a:alpha val="30000"/>
-                                </a:schemeClr>
-                              </a:solidFill>
-                              <a:ln>
-                                <a:noFill/>
-                              </a:ln>
-                              <a:extLst>
-                                <a:ext uri="{91240B29-F687-4F45-9708-019B960494DF}">
-                                  <a14:hiddenLine xmlns:a14="http://schemas.microsoft.com/office/drawing/2010/main" w="9525">
-                                    <a:solidFill>
-                                      <a:srgbClr val="000000"/>
-                                    </a:solidFill>
-                                    <a:round/>
-                                    <a:headEnd/>
-                                    <a:tailEnd/>
-                                  </a14:hiddenLine>
-                                </a:ext>
-                              </a:extLst>
-                            </wps:spPr>
-                            <wps:bodyPr rot="0" vert="horz" wrap="square" lIns="91440" tIns="45720" rIns="91440" bIns="45720" anchor="b" anchorCtr="0" upright="1">
-                              <a:noAutofit/>
-                            </wps:bodyPr>
-                          </wps:wsp>
-                        </wpg:wgp>
-                      </a:graphicData>
-                    </a:graphic>
-                    <wp14:sizeRelH relativeFrom="margin">
-                      <wp14:pctWidth>115400</wp14:pctWidth>
-                    </wp14:sizeRelH>
-                    <wp14:sizeRelV relativeFrom="page">
-                      <wp14:pctHeight>67000</wp14:pctHeight>
-                    </wp14:sizeRelV>
-                  </wp:anchor>
-                </w:drawing>
-              </mc:Choice>
-              <mc:Fallback>
-                <w:pict>
-                  <v:group w14:anchorId="5D2965EE" id="Group 125" o:spid="_x0000_s1026" style="position:absolute;margin-left:0;margin-top:0;width:540pt;height:556.55pt;z-index:-251657216;mso-width-percent:1154;mso-height-percent:670;mso-top-percent:45;mso-position-horizontal:center;mso-position-horizontal-relative:margin;mso-position-vertical-relative:page;mso-width-percent:1154;mso-height-percent:670;mso-top-percent:45;mso-width-relative:margin" coordsize="55613,54044" o:gfxdata="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">
-                    <o:lock v:ext="edit" aspectratio="t"/>
-                    <v:shape id="Freeform 10" o:spid="_x0000_s1027" style="position:absolute;width:55575;height:54044;visibility:visible;mso-wrap-style:square;v-text-anchor:bottom" coordsize="720,700" o:spt="100" o:gfxdata="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" adj="-11796480,,5400" path="m,c,644,,644,,644v23,6,62,14,113,21c250,685,476,700,720,644v,-27,,-27,,-27c720,,720,,720,,,,,,,e" fillcolor="#4d5f78 [2994]" stroked="f">
-                      <v:fill color2="#2a3442 [2018]" rotate="t" colors="0 #5d6d85;.5 #485972;1 #334258" focus="100%" type="gradient">
-                        <o:fill v:ext="view" type="gradientUnscaled"/>
-                      </v:fill>
-                      <v:stroke joinstyle="miter"/>
-                      <v:formulas/>
-                      <v:path arrowok="t" o:connecttype="custom" o:connectlocs="0,0;0,4972126;872222,5134261;5557520,4972126;5557520,4763667;5557520,0;0,0" o:connectangles="0,0,0,0,0,0,0" textboxrect="0,0,720,700"/>
-                      <v:textbox inset="1in,86.4pt,86.4pt,86.4pt">
-                        <w:txbxContent>
-                          <w:p>
-                            <w:pPr>
+            <w:pict w14:anchorId="16E31892">
+              <v:group id="Group 125" o:spid="_x0000_s1029" style="position:absolute;margin-left:0;margin-top:0;width:540pt;height:556.55pt;z-index:-251657216;mso-width-percent:1154;mso-height-percent:670;mso-top-percent:45;mso-position-horizontal:center;mso-position-horizontal-relative:margin;mso-position-vertical-relative:page;mso-width-percent:1154;mso-height-percent:670;mso-top-percent:45;mso-width-relative:margin" coordsize="55613,54044" o:gfxdata="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">
+                <o:lock v:ext="edit" aspectratio="t"/>
+                <v:shape id="Freeform 10" o:spid="_x0000_s1030" style="position:absolute;width:55575;height:54044;visibility:visible;mso-wrap-style:square;v-text-anchor:bottom" coordsize="720,700" o:spt="100" o:gfxdata="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" adj="-11796480,,5400" path="m,c,644,,644,,644v23,6,62,14,113,21c250,685,476,700,720,644v,-27,,-27,,-27c720,,720,,720,,,,,,,e" fillcolor="#4d5f78 [2994]" stroked="f">
+                  <v:fill color2="#2a3442 [2018]" rotate="t" colors="0 #5d6d85;.5 #485972;1 #334258" focus="100%" type="gradient">
+                    <o:fill v:ext="view" type="gradientUnscaled"/>
+                  </v:fill>
+                  <v:stroke joinstyle="miter"/>
+                  <v:formulas/>
+                  <v:path arrowok="t" o:connecttype="custom" o:connectlocs="0,0;0,4972126;872222,5134261;5557520,4972126;5557520,4763667;5557520,0;0,0" o:connectangles="0,0,0,0,0,0,0" textboxrect="0,0,720,700"/>
+                  <v:textbox inset="1in,86.4pt,86.4pt,86.4pt">
+                    <w:txbxContent>
+                      <w:p>
+                        <w:pPr>
+                          <w:rPr>
+                            <w:color w:val="FFFFFF" w:themeColor="background1"/>
+                            <w:sz w:val="72"/>
+                            <w:szCs w:val="72"/>
+                          </w:rPr>
+                        </w:pPr>
+                        <w:sdt>
+                          <w:sdtPr>
+                            <w:rPr>
+                              <w:color w:val="FFFFFF" w:themeColor="background1"/>
+                              <w:sz w:val="72"/>
+                              <w:szCs w:val="72"/>
+                            </w:rPr>
+                            <w:alias w:val="Title"/>
+                            <w:tag w:val=""/>
+                            <w:id w:val="-554696155"/>
+                            <w:dataBinding w:prefixMappings="xmlns:ns0='http://purl.org/dc/elements/1.1/' xmlns:ns1='http://schemas.openxmlformats.org/package/2006/metadata/core-properties' " w:xpath="/ns1:coreProperties[1]/ns0:title[1]" w:storeItemID="{6C3C8BC8-F283-45AE-878A-BAB7291924A1}"/>
+                            <w:text/>
+                          </w:sdtPr>
+                          <w:sdtContent>
+                            <w:r>
                               <w:rPr>
                                 <w:color w:val="FFFFFF" w:themeColor="background1"/>
                                 <w:sz w:val="72"/>
                                 <w:szCs w:val="72"/>
                               </w:rPr>
-                            </w:pPr>
-                            <w:sdt>
-                              <w:sdtPr>
-                                <w:rPr>
-                                  <w:color w:val="FFFFFF" w:themeColor="background1"/>
-                                  <w:sz w:val="72"/>
-                                  <w:szCs w:val="72"/>
-                                </w:rPr>
-                                <w:alias w:val="Title"/>
-                                <w:tag w:val=""/>
-                                <w:id w:val="-554696155"/>
-                                <w:dataBinding w:prefixMappings="xmlns:ns0='http://purl.org/dc/elements/1.1/' xmlns:ns1='http://schemas.openxmlformats.org/package/2006/metadata/core-properties' " w:xpath="/ns1:coreProperties[1]/ns0:title[1]" w:storeItemID="{6C3C8BC8-F283-45AE-878A-BAB7291924A1}"/>
-                                <w:text/>
-                              </w:sdtPr>
-                              <w:sdtContent>
-                                <w:r>
-                                  <w:rPr>
-                                    <w:color w:val="FFFFFF" w:themeColor="background1"/>
-                                    <w:sz w:val="72"/>
-                                    <w:szCs w:val="72"/>
-                                  </w:rPr>
-                                  <w:t>M</w:t>
-                                </w:r>
-                                <w:r>
-                                  <w:rPr>
-                                    <w:color w:val="FFFFFF" w:themeColor="background1"/>
-                                    <w:sz w:val="72"/>
-                                    <w:szCs w:val="72"/>
-                                  </w:rPr>
-                                  <w:t>150</w:t>
-                                </w:r>
-                                <w:r>
-                                  <w:rPr>
-                                    <w:color w:val="FFFFFF" w:themeColor="background1"/>
-                                    <w:sz w:val="72"/>
-                                    <w:szCs w:val="72"/>
-                                  </w:rPr>
-                                  <w:t xml:space="preserve"> E-Shop </w:t>
-                                </w:r>
-                                <w:proofErr w:type="spellStart"/>
-                                <w:r>
-                                  <w:rPr>
-                                    <w:color w:val="FFFFFF" w:themeColor="background1"/>
-                                    <w:sz w:val="72"/>
-                                    <w:szCs w:val="72"/>
-                                  </w:rPr>
-                                  <w:t>Dokumentation</w:t>
-                                </w:r>
-                                <w:proofErr w:type="spellEnd"/>
-                              </w:sdtContent>
-                            </w:sdt>
-                          </w:p>
-                        </w:txbxContent>
-                      </v:textbox>
-                    </v:shape>
-                    <v:shape id="Freeform 11" o:spid="_x0000_s1028" style="position:absolute;left:8763;top:47697;width:46850;height:5099;visibility:visible;mso-wrap-style:square;v-text-anchor:bottom" coordsize="607,66" o:gfxdata="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" path="m607,c450,44,300,57,176,57,109,57,49,53,,48,66,58,152,66,251,66,358,66,480,56,607,27,607,,607,,607,e" fillcolor="white [3212]" stroked="f">
-                      <v:fill opacity="19789f"/>
-                      <v:path arrowok="t" o:connecttype="custom" o:connectlocs="4685030,0;1358427,440373;0,370840;1937302,509905;4685030,208598;4685030,0" o:connectangles="0,0,0,0,0,0"/>
-                    </v:shape>
-                    <w10:wrap anchorx="margin" anchory="page"/>
-                  </v:group>
-                </w:pict>
-              </mc:Fallback>
-            </mc:AlternateContent>
+                              <w:t>M</w:t>
+                            </w:r>
+                            <w:r>
+                              <w:rPr>
+                                <w:color w:val="FFFFFF" w:themeColor="background1"/>
+                                <w:sz w:val="72"/>
+                                <w:szCs w:val="72"/>
+                              </w:rPr>
+                              <w:t>150</w:t>
+                            </w:r>
+                            <w:r>
+                              <w:rPr>
+                                <w:color w:val="FFFFFF" w:themeColor="background1"/>
+                                <w:sz w:val="72"/>
+                                <w:szCs w:val="72"/>
+                              </w:rPr>
+                              <w:t xml:space="preserve"> E-Shop Dokumentation</w:t>
+                            </w:r>
+                          </w:sdtContent>
+                        </w:sdt>
+                      </w:p>
+                    </w:txbxContent>
+                  </v:textbox>
+                </v:shape>
+                <v:shape id="Freeform 11" o:spid="_x0000_s1031" style="position:absolute;left:8763;top:47697;width:46850;height:5099;visibility:visible;mso-wrap-style:square;v-text-anchor:bottom" coordsize="607,66" o:gfxdata="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" path="m607,c450,44,300,57,176,57,109,57,49,53,,48,66,58,152,66,251,66,358,66,480,56,607,27,607,,607,,607,e" fillcolor="white [3212]" stroked="f">
+                  <v:fill opacity="19789f"/>
+                  <v:path arrowok="t" o:connecttype="custom" o:connectlocs="4685030,0;1358427,440373;0,370840;1937302,509905;4685030,208598;4685030,0" o:connectangles="0,0,0,0,0,0"/>
+                </v:shape>
+                <w10:wrap anchorx="margin" anchory="page"/>
+              </v:group>
+            </w:pict>
           </w:r>
           <w:r>
             <w:rPr>
               <w:noProof/>
             </w:rPr>
-            <mc:AlternateContent>
-              <mc:Choice Requires="wps">
-                <w:drawing>
-                  <wp:anchor distT="0" distB="0" distL="114300" distR="114300" simplePos="0" relativeHeight="251662336" behindDoc="0" locked="0" layoutInCell="1" allowOverlap="1" wp14:anchorId="42ABD6C1" wp14:editId="3FD9BFB8">
-                    <wp:simplePos x="0" y="0"/>
-                    <wp:positionH relativeFrom="page">
-                      <wp:align>center</wp:align>
-                    </wp:positionH>
-                    <wp:positionV relativeFrom="margin">
-                      <wp:align>bottom</wp:align>
-                    </wp:positionV>
-                    <wp:extent cx="5753100" cy="146304"/>
-                    <wp:effectExtent l="0" t="0" r="0" b="6350"/>
-                    <wp:wrapSquare wrapText="bothSides"/>
-                    <wp:docPr id="128" name="Text Box 128"/>
-                    <wp:cNvGraphicFramePr/>
-                    <a:graphic xmlns:a="http://schemas.openxmlformats.org/drawingml/2006/main">
-                      <a:graphicData uri="http://schemas.microsoft.com/office/word/2010/wordprocessingShape">
-                        <wps:wsp>
-                          <wps:cNvSpPr txBox="1"/>
-                          <wps:spPr>
-                            <a:xfrm>
-                              <a:off x="0" y="0"/>
-                              <a:ext cx="5753100" cy="146304"/>
-                            </a:xfrm>
-                            <a:prstGeom prst="rect">
-                              <a:avLst/>
-                            </a:prstGeom>
-                            <a:noFill/>
-                            <a:ln w="6350">
-                              <a:noFill/>
-                            </a:ln>
-                            <a:effectLst/>
-                          </wps:spPr>
-                          <wps:style>
-                            <a:lnRef idx="0">
-                              <a:schemeClr val="accent1"/>
-                            </a:lnRef>
-                            <a:fillRef idx="0">
-                              <a:schemeClr val="accent1"/>
-                            </a:fillRef>
-                            <a:effectRef idx="0">
-                              <a:schemeClr val="accent1"/>
-                            </a:effectRef>
-                            <a:fontRef idx="minor">
-                              <a:schemeClr val="dk1"/>
-                            </a:fontRef>
-                          </wps:style>
-                          <wps:txbx>
-                            <w:txbxContent>
-                              <w:p>
-                                <w:pPr>
-                                  <w:pStyle w:val="NoSpacing"/>
-                                  <w:rPr>
-                                    <w:color w:val="7F7F7F" w:themeColor="text1" w:themeTint="80"/>
-                                    <w:sz w:val="18"/>
-                                    <w:szCs w:val="18"/>
-                                    <w:lang w:val="de-CH"/>
-                                  </w:rPr>
-                                </w:pPr>
-                                <w:r>
-                                  <w:rPr>
-                                    <w:caps/>
-                                    <w:color w:val="7F7F7F" w:themeColor="text1" w:themeTint="80"/>
-                                    <w:sz w:val="18"/>
-                                    <w:szCs w:val="18"/>
-                                    <w:lang w:val="de-CH"/>
-                                  </w:rPr>
-                                  <w:t>Berufsbildungsschule Winterthur</w:t>
-                                </w:r>
-                              </w:p>
-                            </w:txbxContent>
-                          </wps:txbx>
-                          <wps:bodyPr rot="0" spcFirstLastPara="0" vertOverflow="overflow" horzOverflow="overflow" vert="horz" wrap="square" lIns="914400" tIns="0" rIns="1097280" bIns="0" numCol="1" spcCol="0" rtlCol="0" fromWordArt="0" anchor="b" anchorCtr="0" forceAA="0" compatLnSpc="1">
-                            <a:prstTxWarp prst="textNoShape">
-                              <a:avLst/>
-                            </a:prstTxWarp>
-                            <a:spAutoFit/>
-                          </wps:bodyPr>
-                        </wps:wsp>
-                      </a:graphicData>
-                    </a:graphic>
-                    <wp14:sizeRelH relativeFrom="margin">
-                      <wp14:pctWidth>115400</wp14:pctWidth>
-                    </wp14:sizeRelH>
-                    <wp14:sizeRelV relativeFrom="margin">
-                      <wp14:pctHeight>0</wp14:pctHeight>
-                    </wp14:sizeRelV>
-                  </wp:anchor>
-                </w:drawing>
-              </mc:Choice>
-              <mc:Fallback>
-                <w:pict>
-                  <v:shapetype w14:anchorId="42ABD6C1" id="_x0000_t202" coordsize="21600,21600" o:spt="202" path="m,l,21600r21600,l21600,xe">
-                    <v:stroke joinstyle="miter"/>
-                    <v:path gradientshapeok="t" o:connecttype="rect"/>
-                  </v:shapetype>
-                  <v:shape id="Text Box 128" o:spid="_x0000_s1029" type="#_x0000_t202" style="position:absolute;margin-left:0;margin-top:0;width:453pt;height:11.5pt;z-index:251662336;visibility:visible;mso-wrap-style:square;mso-width-percent:1154;mso-height-percent:0;mso-wrap-distance-left:9pt;mso-wrap-distance-top:0;mso-wrap-distance-right:9pt;mso-wrap-distance-bottom:0;mso-position-horizontal:center;mso-position-horizontal-relative:page;mso-position-vertical:bottom;mso-position-vertical-relative:margin;mso-width-percent:1154;mso-height-percent:0;mso-width-relative:margin;mso-height-relative:margin;v-text-anchor:bottom" o:gfxdata="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" filled="f" stroked="f" strokeweight=".5pt">
-                    <v:textbox style="mso-fit-shape-to-text:t" inset="1in,0,86.4pt,0">
-                      <w:txbxContent>
-                        <w:p>
-                          <w:pPr>
-                            <w:pStyle w:val="NoSpacing"/>
-                            <w:rPr>
-                              <w:color w:val="7F7F7F" w:themeColor="text1" w:themeTint="80"/>
-                              <w:sz w:val="18"/>
-                              <w:szCs w:val="18"/>
-                              <w:lang w:val="de-CH"/>
-                            </w:rPr>
-                          </w:pPr>
-                          <w:r>
-                            <w:rPr>
-                              <w:caps/>
-                              <w:color w:val="7F7F7F" w:themeColor="text1" w:themeTint="80"/>
-                              <w:sz w:val="18"/>
-                              <w:szCs w:val="18"/>
-                              <w:lang w:val="de-CH"/>
-                            </w:rPr>
-                            <w:t>Berufsbildungsschule Winterthur</w:t>
-                          </w:r>
-                        </w:p>
-                      </w:txbxContent>
-                    </v:textbox>
-                    <w10:wrap type="square" anchorx="page" anchory="margin"/>
-                  </v:shape>
-                </w:pict>
-              </mc:Fallback>
-            </mc:AlternateContent>
+            <w:pict w14:anchorId="4DD372F6">
+              <v:shapetype id="_x0000_t202" coordsize="21600,21600" o:spt="202" path="m,l,21600r21600,l21600,xe">
+                <v:stroke joinstyle="miter"/>
+                <v:path gradientshapeok="t" o:connecttype="rect"/>
+              </v:shapetype>
+              <v:shape id="Text Box 128" o:spid="_x0000_s1028" type="#_x0000_t202" style="position:absolute;margin-left:0;margin-top:0;width:453pt;height:11.5pt;z-index:251662336;visibility:visible;mso-wrap-style:square;mso-width-percent:1154;mso-height-percent:0;mso-wrap-distance-left:9pt;mso-wrap-distance-top:0;mso-wrap-distance-right:9pt;mso-wrap-distance-bottom:0;mso-position-horizontal:center;mso-position-horizontal-relative:page;mso-position-vertical:bottom;mso-position-vertical-relative:margin;mso-width-percent:1154;mso-height-percent:0;mso-width-relative:margin;mso-height-relative:margin;v-text-anchor:bottom" o:gfxdata="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" filled="f" stroked="f" strokeweight=".5pt">
+                <v:textbox style="mso-fit-shape-to-text:t" inset="1in,0,86.4pt,0">
+                  <w:txbxContent>
+                    <w:p>
+                      <w:pPr>
+                        <w:pStyle w:val="NoSpacing"/>
+                        <w:rPr>
+                          <w:color w:val="7F7F7F" w:themeColor="text1" w:themeTint="80"/>
+                          <w:sz w:val="18"/>
+                          <w:szCs w:val="18"/>
+                          <w:lang w:val="de-CH"/>
+                        </w:rPr>
+                      </w:pPr>
+                      <w:r>
+                        <w:rPr>
+                          <w:caps/>
+                          <w:color w:val="7F7F7F" w:themeColor="text1" w:themeTint="80"/>
+                          <w:sz w:val="18"/>
+                          <w:szCs w:val="18"/>
+                          <w:lang w:val="de-CH"/>
+                        </w:rPr>
+                        <w:t>Berufsbildungsschule Winterthur</w:t>
+                      </w:r>
+                    </w:p>
+                  </w:txbxContent>
+                </v:textbox>
+                <w10:wrap type="square" anchorx="page" anchory="margin"/>
+              </v:shape>
+            </w:pict>
           </w:r>
           <w:r>
             <w:rPr>
               <w:noProof/>
             </w:rPr>
-            <mc:AlternateContent>
-              <mc:Choice Requires="wps">
-                <w:drawing>
-                  <wp:anchor distT="0" distB="0" distL="114300" distR="114300" simplePos="0" relativeHeight="251661312" behindDoc="0" locked="0" layoutInCell="1" allowOverlap="1" wp14:anchorId="09B93985" wp14:editId="21E04CAE">
-                    <wp:simplePos x="0" y="0"/>
-                    <wp:positionH relativeFrom="page">
-                      <wp:align>center</wp:align>
-                    </wp:positionH>
-                    <mc:AlternateContent>
-                      <mc:Choice Requires="wp14">
-                        <wp:positionV relativeFrom="page">
-                          <wp14:pctPosVOffset>79000</wp14:pctPosVOffset>
-                        </wp:positionV>
-                      </mc:Choice>
-                      <mc:Fallback>
-                        <wp:positionV relativeFrom="page">
-                          <wp:posOffset>7945755</wp:posOffset>
-                        </wp:positionV>
-                      </mc:Fallback>
-                    </mc:AlternateContent>
-                    <wp:extent cx="5753100" cy="484632"/>
-                    <wp:effectExtent l="0" t="0" r="0" b="7620"/>
-                    <wp:wrapSquare wrapText="bothSides"/>
-                    <wp:docPr id="129" name="Text Box 129"/>
-                    <wp:cNvGraphicFramePr/>
-                    <a:graphic xmlns:a="http://schemas.openxmlformats.org/drawingml/2006/main">
-                      <a:graphicData uri="http://schemas.microsoft.com/office/word/2010/wordprocessingShape">
-                        <wps:wsp>
-                          <wps:cNvSpPr txBox="1"/>
-                          <wps:spPr>
-                            <a:xfrm>
-                              <a:off x="0" y="0"/>
-                              <a:ext cx="5753100" cy="484632"/>
-                            </a:xfrm>
-                            <a:prstGeom prst="rect">
-                              <a:avLst/>
-                            </a:prstGeom>
-                            <a:noFill/>
-                            <a:ln w="6350">
-                              <a:noFill/>
-                            </a:ln>
-                            <a:effectLst/>
-                          </wps:spPr>
-                          <wps:style>
-                            <a:lnRef idx="0">
-                              <a:schemeClr val="accent1"/>
-                            </a:lnRef>
-                            <a:fillRef idx="0">
-                              <a:schemeClr val="accent1"/>
-                            </a:fillRef>
-                            <a:effectRef idx="0">
-                              <a:schemeClr val="accent1"/>
-                            </a:effectRef>
-                            <a:fontRef idx="minor">
-                              <a:schemeClr val="dk1"/>
-                            </a:fontRef>
-                          </wps:style>
-                          <wps:txbx>
-                            <w:txbxContent>
-                              <w:p>
-                                <w:pPr>
-                                  <w:pStyle w:val="NoSpacing"/>
-                                  <w:spacing w:before="40" w:after="40"/>
-                                  <w:rPr>
-                                    <w:caps/>
-                                    <w:color w:val="4472C4" w:themeColor="accent1"/>
-                                    <w:sz w:val="28"/>
-                                    <w:szCs w:val="28"/>
-                                  </w:rPr>
-                                </w:pPr>
-                              </w:p>
-                              <w:p>
-                                <w:pPr>
-                                  <w:pStyle w:val="NoSpacing"/>
-                                  <w:spacing w:before="40" w:after="40"/>
-                                  <w:rPr>
-                                    <w:caps/>
-                                    <w:color w:val="5B9BD5" w:themeColor="accent5"/>
-                                    <w:sz w:val="24"/>
-                                    <w:szCs w:val="24"/>
-                                  </w:rPr>
-                                </w:pPr>
-                                <w:sdt>
-                                  <w:sdtPr>
-                                    <w:rPr>
-                                      <w:caps/>
-                                      <w:color w:val="5B9BD5" w:themeColor="accent5"/>
-                                      <w:sz w:val="24"/>
-                                      <w:szCs w:val="24"/>
-                                    </w:rPr>
-                                    <w:alias w:val="Author"/>
-                                    <w:tag w:val=""/>
-                                    <w:id w:val="-954487662"/>
-                                    <w:dataBinding w:prefixMappings="xmlns:ns0='http://purl.org/dc/elements/1.1/' xmlns:ns1='http://schemas.openxmlformats.org/package/2006/metadata/core-properties' " w:xpath="/ns1:coreProperties[1]/ns0:creator[1]" w:storeItemID="{6C3C8BC8-F283-45AE-878A-BAB7291924A1}"/>
-                                    <w:text/>
-                                  </w:sdtPr>
-                                  <w:sdtEndPr/>
-                                  <w:sdtContent>
-                                    <w:r>
-                                      <w:rPr>
-                                        <w:caps/>
-                                        <w:color w:val="5B9BD5" w:themeColor="accent5"/>
-                                        <w:sz w:val="24"/>
-                                        <w:szCs w:val="24"/>
-                                      </w:rPr>
-                                      <w:t>Kaspar Tim</w:t>
-                                    </w:r>
-                                  </w:sdtContent>
-                                </w:sdt>
-                                <w:r>
-                                  <w:rPr>
-                                    <w:caps/>
-                                    <w:color w:val="5B9BD5" w:themeColor="accent5"/>
-                                    <w:sz w:val="24"/>
-                                    <w:szCs w:val="24"/>
-                                  </w:rPr>
-                                  <w:t>, Stalder RObin</w:t>
-                                </w:r>
-                              </w:p>
-                            </w:txbxContent>
-                          </wps:txbx>
-                          <wps:bodyPr rot="0" spcFirstLastPara="0" vertOverflow="overflow" horzOverflow="overflow" vert="horz" wrap="square" lIns="914400" tIns="0" rIns="1097280" bIns="0" numCol="1" spcCol="0" rtlCol="0" fromWordArt="0" anchor="t" anchorCtr="0" forceAA="0" compatLnSpc="1">
-                            <a:prstTxWarp prst="textNoShape">
-                              <a:avLst/>
-                            </a:prstTxWarp>
-                            <a:spAutoFit/>
-                          </wps:bodyPr>
-                        </wps:wsp>
-                      </a:graphicData>
-                    </a:graphic>
-                    <wp14:sizeRelH relativeFrom="margin">
-                      <wp14:pctWidth>115400</wp14:pctWidth>
-                    </wp14:sizeRelH>
-                    <wp14:sizeRelV relativeFrom="margin">
-                      <wp14:pctHeight>0</wp14:pctHeight>
-                    </wp14:sizeRelV>
-                  </wp:anchor>
-                </w:drawing>
-              </mc:Choice>
-              <mc:Fallback>
-                <w:pict>
-                  <v:shape w14:anchorId="09B93985" id="Text Box 129" o:spid="_x0000_s1030" type="#_x0000_t202" style="position:absolute;margin-left:0;margin-top:0;width:453pt;height:38.15pt;z-index:251661312;visibility:visible;mso-wrap-style:square;mso-width-percent:1154;mso-height-percent:0;mso-top-percent:790;mso-wrap-distance-left:9pt;mso-wrap-distance-top:0;mso-wrap-distance-right:9pt;mso-wrap-distance-bottom:0;mso-position-horizontal:center;mso-position-horizontal-relative:page;mso-position-vertical-relative:page;mso-width-percent:1154;mso-height-percent:0;mso-top-percent:790;mso-width-relative:margin;mso-height-relative:margin;v-text-anchor:top" o:gfxdata="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" filled="f" stroked="f" strokeweight=".5pt">
-                    <v:textbox style="mso-fit-shape-to-text:t" inset="1in,0,86.4pt,0">
-                      <w:txbxContent>
-                        <w:p>
-                          <w:pPr>
-                            <w:pStyle w:val="NoSpacing"/>
-                            <w:spacing w:before="40" w:after="40"/>
-                            <w:rPr>
-                              <w:caps/>
-                              <w:color w:val="4472C4" w:themeColor="accent1"/>
-                              <w:sz w:val="28"/>
-                              <w:szCs w:val="28"/>
-                            </w:rPr>
-                          </w:pPr>
-                        </w:p>
-                        <w:p>
-                          <w:pPr>
-                            <w:pStyle w:val="NoSpacing"/>
-                            <w:spacing w:before="40" w:after="40"/>
-                            <w:rPr>
-                              <w:caps/>
-                              <w:color w:val="5B9BD5" w:themeColor="accent5"/>
-                              <w:sz w:val="24"/>
-                              <w:szCs w:val="24"/>
-                            </w:rPr>
-                          </w:pPr>
-                          <w:sdt>
-                            <w:sdtPr>
-                              <w:rPr>
-                                <w:caps/>
-                                <w:color w:val="5B9BD5" w:themeColor="accent5"/>
-                                <w:sz w:val="24"/>
-                                <w:szCs w:val="24"/>
-                              </w:rPr>
-                              <w:alias w:val="Author"/>
-                              <w:tag w:val=""/>
-                              <w:id w:val="-954487662"/>
-                              <w:dataBinding w:prefixMappings="xmlns:ns0='http://purl.org/dc/elements/1.1/' xmlns:ns1='http://schemas.openxmlformats.org/package/2006/metadata/core-properties' " w:xpath="/ns1:coreProperties[1]/ns0:creator[1]" w:storeItemID="{6C3C8BC8-F283-45AE-878A-BAB7291924A1}"/>
-                              <w:text/>
-                            </w:sdtPr>
-                            <w:sdtContent>
-                              <w:r>
-                                <w:rPr>
-                                  <w:caps/>
-                                  <w:color w:val="5B9BD5" w:themeColor="accent5"/>
-                                  <w:sz w:val="24"/>
-                                  <w:szCs w:val="24"/>
-                                </w:rPr>
-                                <w:t>Kaspar Tim</w:t>
-                              </w:r>
-                            </w:sdtContent>
-                          </w:sdt>
+            <w:pict w14:anchorId="5E45E75B">
+              <v:shape id="Text Box 129" o:spid="_x0000_s1027" type="#_x0000_t202" style="position:absolute;margin-left:0;margin-top:0;width:453pt;height:38.15pt;z-index:251661312;visibility:visible;mso-wrap-style:square;mso-width-percent:1154;mso-height-percent:0;mso-top-percent:790;mso-wrap-distance-left:9pt;mso-wrap-distance-top:0;mso-wrap-distance-right:9pt;mso-wrap-distance-bottom:0;mso-position-horizontal:center;mso-position-horizontal-relative:page;mso-position-vertical-relative:page;mso-width-percent:1154;mso-height-percent:0;mso-top-percent:790;mso-width-relative:margin;mso-height-relative:margin;v-text-anchor:top" o:gfxdata="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" filled="f" stroked="f" strokeweight=".5pt">
+                <v:textbox style="mso-fit-shape-to-text:t" inset="1in,0,86.4pt,0">
+                  <w:txbxContent>
+                    <w:p>
+                      <w:pPr>
+                        <w:pStyle w:val="NoSpacing"/>
+                        <w:spacing w:before="40" w:after="40"/>
+                        <w:rPr>
+                          <w:caps/>
+                          <w:color w:val="4472C4" w:themeColor="accent1"/>
+                          <w:sz w:val="28"/>
+                          <w:szCs w:val="28"/>
+                        </w:rPr>
+                      </w:pPr>
+                    </w:p>
+                    <w:p>
+                      <w:pPr>
+                        <w:pStyle w:val="NoSpacing"/>
+                        <w:spacing w:before="40" w:after="40"/>
+                        <w:rPr>
+                          <w:caps/>
+                          <w:color w:val="5B9BD5" w:themeColor="accent5"/>
+                          <w:sz w:val="24"/>
+                          <w:szCs w:val="24"/>
+                        </w:rPr>
+                      </w:pPr>
+                      <w:sdt>
+                        <w:sdtPr>
+                          <w:rPr>
+                            <w:caps/>
+                            <w:color w:val="5B9BD5" w:themeColor="accent5"/>
+                            <w:sz w:val="24"/>
+                            <w:szCs w:val="24"/>
+                          </w:rPr>
+                          <w:alias w:val="Author"/>
+                          <w:tag w:val=""/>
+                          <w:id w:val="-954487662"/>
+                          <w:dataBinding w:prefixMappings="xmlns:ns0='http://purl.org/dc/elements/1.1/' xmlns:ns1='http://schemas.openxmlformats.org/package/2006/metadata/core-properties' " w:xpath="/ns1:coreProperties[1]/ns0:creator[1]" w:storeItemID="{6C3C8BC8-F283-45AE-878A-BAB7291924A1}"/>
+                          <w:text/>
+                        </w:sdtPr>
+                        <w:sdtContent>
                           <w:r>
                             <w:rPr>
                               <w:caps/>
@@ -781,198 +188,80 @@
                               <w:sz w:val="24"/>
                               <w:szCs w:val="24"/>
                             </w:rPr>
-                            <w:t>, Stalder RObin</w:t>
+                            <w:t>Kaspar Tim</w:t>
                           </w:r>
-                        </w:p>
-                      </w:txbxContent>
-                    </v:textbox>
-                    <w10:wrap type="square" anchorx="page" anchory="page"/>
-                  </v:shape>
-                </w:pict>
-              </mc:Fallback>
-            </mc:AlternateContent>
+                        </w:sdtContent>
+                      </w:sdt>
+                      <w:r>
+                        <w:rPr>
+                          <w:caps/>
+                          <w:color w:val="5B9BD5" w:themeColor="accent5"/>
+                          <w:sz w:val="24"/>
+                          <w:szCs w:val="24"/>
+                        </w:rPr>
+                        <w:t>, Stalder RObin</w:t>
+                      </w:r>
+                    </w:p>
+                  </w:txbxContent>
+                </v:textbox>
+                <w10:wrap type="square" anchorx="page" anchory="page"/>
+              </v:shape>
+            </w:pict>
           </w:r>
           <w:r>
             <w:rPr>
               <w:noProof/>
             </w:rPr>
-            <mc:AlternateContent>
-              <mc:Choice Requires="wps">
-                <w:drawing>
-                  <wp:anchor distT="0" distB="0" distL="114300" distR="114300" simplePos="0" relativeHeight="251660288" behindDoc="0" locked="0" layoutInCell="1" allowOverlap="1" wp14:anchorId="34EA6CE1" wp14:editId="205FBA06">
-                    <wp:simplePos x="0" y="0"/>
-                    <wp:positionH relativeFrom="margin">
-                      <wp:align>right</wp:align>
-                    </wp:positionH>
-                    <mc:AlternateContent>
-                      <mc:Choice Requires="wp14">
-                        <wp:positionV relativeFrom="page">
-                          <wp14:pctPosVOffset>2300</wp14:pctPosVOffset>
-                        </wp:positionV>
-                      </mc:Choice>
-                      <mc:Fallback>
-                        <wp:positionV relativeFrom="page">
-                          <wp:posOffset>231140</wp:posOffset>
-                        </wp:positionV>
-                      </mc:Fallback>
-                    </mc:AlternateContent>
-                    <wp:extent cx="594360" cy="987552"/>
-                    <wp:effectExtent l="0" t="0" r="0" b="5080"/>
-                    <wp:wrapNone/>
-                    <wp:docPr id="130" name="Rectangle 130"/>
-                    <wp:cNvGraphicFramePr>
-                      <a:graphicFrameLocks xmlns:a="http://schemas.openxmlformats.org/drawingml/2006/main" noChangeAspect="1"/>
-                    </wp:cNvGraphicFramePr>
-                    <a:graphic xmlns:a="http://schemas.openxmlformats.org/drawingml/2006/main">
-                      <a:graphicData uri="http://schemas.microsoft.com/office/word/2010/wordprocessingShape">
-                        <wps:wsp>
-                          <wps:cNvSpPr>
-                            <a:spLocks noChangeAspect="1"/>
-                          </wps:cNvSpPr>
-                          <wps:spPr>
-                            <a:xfrm>
-                              <a:off x="0" y="0"/>
-                              <a:ext cx="594360" cy="987552"/>
-                            </a:xfrm>
-                            <a:prstGeom prst="rect">
-                              <a:avLst/>
-                            </a:prstGeom>
-                            <a:ln>
-                              <a:noFill/>
-                            </a:ln>
-                          </wps:spPr>
-                          <wps:style>
-                            <a:lnRef idx="2">
-                              <a:schemeClr val="accent1">
-                                <a:shade val="50000"/>
-                              </a:schemeClr>
-                            </a:lnRef>
-                            <a:fillRef idx="1">
-                              <a:schemeClr val="accent1"/>
-                            </a:fillRef>
-                            <a:effectRef idx="0">
-                              <a:schemeClr val="accent1"/>
-                            </a:effectRef>
-                            <a:fontRef idx="minor">
-                              <a:schemeClr val="lt1"/>
-                            </a:fontRef>
-                          </wps:style>
-                          <wps:txbx>
-                            <w:txbxContent>
-                              <w:sdt>
-                                <w:sdtPr>
-                                  <w:rPr>
-                                    <w:color w:val="FFFFFF" w:themeColor="background1"/>
-                                    <w:sz w:val="24"/>
-                                    <w:szCs w:val="24"/>
-                                  </w:rPr>
-                                  <w:alias w:val="Year"/>
-                                  <w:tag w:val=""/>
-                                  <w:id w:val="1595126926"/>
-                                  <w:dataBinding w:prefixMappings="xmlns:ns0='http://schemas.microsoft.com/office/2006/coverPageProps' " w:xpath="/ns0:CoverPageProperties[1]/ns0:PublishDate[1]" w:storeItemID="{55AF091B-3C7A-41E3-B477-F2FDAA23CFDA}"/>
-                                  <w:date w:fullDate="2022-01-01T00:00:00Z">
-                                    <w:dateFormat w:val="yyyy"/>
-                                    <w:lid w:val="en-US"/>
-                                    <w:storeMappedDataAs w:val="dateTime"/>
-                                    <w:calendar w:val="gregorian"/>
-                                  </w:date>
-                                </w:sdtPr>
-                                <w:sdtEndPr/>
-                                <w:sdtContent>
-                                  <w:p>
-                                    <w:pPr>
-                                      <w:pStyle w:val="NoSpacing"/>
-                                      <w:jc w:val="right"/>
-                                      <w:rPr>
-                                        <w:color w:val="FFFFFF" w:themeColor="background1"/>
-                                        <w:sz w:val="24"/>
-                                        <w:szCs w:val="24"/>
-                                      </w:rPr>
-                                    </w:pPr>
-                                    <w:r>
-                                      <w:rPr>
-                                        <w:color w:val="FFFFFF" w:themeColor="background1"/>
-                                        <w:sz w:val="24"/>
-                                        <w:szCs w:val="24"/>
-                                      </w:rPr>
-                                      <w:t>2022</w:t>
-                                    </w:r>
-                                  </w:p>
-                                </w:sdtContent>
-                              </w:sdt>
-                            </w:txbxContent>
-                          </wps:txbx>
-                          <wps:bodyPr rot="0" spcFirstLastPara="0" vertOverflow="overflow" horzOverflow="overflow" vert="horz" wrap="square" lIns="45720" tIns="45720" rIns="45720" bIns="45720" numCol="1" spcCol="0" rtlCol="0" fromWordArt="0" anchor="b" anchorCtr="0" forceAA="0" compatLnSpc="1">
-                            <a:prstTxWarp prst="textNoShape">
-                              <a:avLst/>
-                            </a:prstTxWarp>
-                            <a:noAutofit/>
-                          </wps:bodyPr>
-                        </wps:wsp>
-                      </a:graphicData>
-                    </a:graphic>
-                    <wp14:sizeRelH relativeFrom="page">
-                      <wp14:pctWidth>7600</wp14:pctWidth>
-                    </wp14:sizeRelH>
-                    <wp14:sizeRelV relativeFrom="page">
-                      <wp14:pctHeight>9800</wp14:pctHeight>
-                    </wp14:sizeRelV>
-                  </wp:anchor>
-                </w:drawing>
-              </mc:Choice>
-              <mc:Fallback>
-                <w:pict>
-                  <v:rect w14:anchorId="34EA6CE1" id="Rectangle 130" o:spid="_x0000_s1031" style="position:absolute;margin-left:-4.4pt;margin-top:0;width:46.8pt;height:77.75pt;z-index:251660288;visibility:visible;mso-wrap-style:square;mso-width-percent:76;mso-height-percent:98;mso-top-percent:23;mso-wrap-distance-left:9pt;mso-wrap-distance-top:0;mso-wrap-distance-right:9pt;mso-wrap-distance-bottom:0;mso-position-horizontal:right;mso-position-horizontal-relative:margin;mso-position-vertical-relative:page;mso-width-percent:76;mso-height-percent:98;mso-top-percent:23;mso-width-relative:page;mso-height-relative:page;v-text-anchor:bottom" o:gfxdata="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" fillcolor="#4472c4 [3204]" stroked="f" strokeweight="1pt">
-                    <o:lock v:ext="edit" aspectratio="t"/>
-                    <v:textbox inset="3.6pt,,3.6pt">
-                      <w:txbxContent>
-                        <w:sdt>
-                          <w:sdtPr>
+            <w:pict w14:anchorId="73E952F7">
+              <v:rect id="Rectangle 130" o:spid="_x0000_s1026" style="position:absolute;margin-left:-4.4pt;margin-top:0;width:46.8pt;height:77.75pt;z-index:251660288;visibility:visible;mso-wrap-style:square;mso-width-percent:76;mso-height-percent:98;mso-top-percent:23;mso-wrap-distance-left:9pt;mso-wrap-distance-top:0;mso-wrap-distance-right:9pt;mso-wrap-distance-bottom:0;mso-position-horizontal:right;mso-position-horizontal-relative:margin;mso-position-vertical-relative:page;mso-width-percent:76;mso-height-percent:98;mso-top-percent:23;mso-width-relative:page;mso-height-relative:page;v-text-anchor:bottom" o:gfxdata="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" fillcolor="#4472c4 [3204]" stroked="f" strokeweight="1pt">
+                <o:lock v:ext="edit" aspectratio="t"/>
+                <v:textbox inset="3.6pt,,3.6pt">
+                  <w:txbxContent>
+                    <w:sdt>
+                      <w:sdtPr>
+                        <w:rPr>
+                          <w:color w:val="FFFFFF" w:themeColor="background1"/>
+                          <w:sz w:val="24"/>
+                          <w:szCs w:val="24"/>
+                        </w:rPr>
+                        <w:alias w:val="Year"/>
+                        <w:tag w:val=""/>
+                        <w:id w:val="1595126926"/>
+                        <w:dataBinding w:prefixMappings="xmlns:ns0='http://schemas.microsoft.com/office/2006/coverPageProps' " w:xpath="/ns0:CoverPageProperties[1]/ns0:PublishDate[1]" w:storeItemID="{55AF091B-3C7A-41E3-B477-F2FDAA23CFDA}"/>
+                        <w:date w:fullDate="2022-01-01T00:00:00Z">
+                          <w:dateFormat w:val="yyyy"/>
+                          <w:lid w:val="en-US"/>
+                          <w:storeMappedDataAs w:val="dateTime"/>
+                          <w:calendar w:val="gregorian"/>
+                        </w:date>
+                      </w:sdtPr>
+                      <w:sdtContent>
+                        <w:p>
+                          <w:pPr>
+                            <w:pStyle w:val="NoSpacing"/>
+                            <w:jc w:val="right"/>
                             <w:rPr>
                               <w:color w:val="FFFFFF" w:themeColor="background1"/>
                               <w:sz w:val="24"/>
                               <w:szCs w:val="24"/>
                             </w:rPr>
-                            <w:alias w:val="Year"/>
-                            <w:tag w:val=""/>
-                            <w:id w:val="1595126926"/>
-                            <w:dataBinding w:prefixMappings="xmlns:ns0='http://schemas.microsoft.com/office/2006/coverPageProps' " w:xpath="/ns0:CoverPageProperties[1]/ns0:PublishDate[1]" w:storeItemID="{55AF091B-3C7A-41E3-B477-F2FDAA23CFDA}"/>
-                            <w:date w:fullDate="2022-01-01T00:00:00Z">
-                              <w:dateFormat w:val="yyyy"/>
-                              <w:lid w:val="en-US"/>
-                              <w:storeMappedDataAs w:val="dateTime"/>
-                              <w:calendar w:val="gregorian"/>
-                            </w:date>
-                          </w:sdtPr>
-                          <w:sdtContent>
-                            <w:p>
-                              <w:pPr>
-                                <w:pStyle w:val="NoSpacing"/>
-                                <w:jc w:val="right"/>
-                                <w:rPr>
-                                  <w:color w:val="FFFFFF" w:themeColor="background1"/>
-                                  <w:sz w:val="24"/>
-                                  <w:szCs w:val="24"/>
-                                </w:rPr>
-                              </w:pPr>
-                              <w:r>
-                                <w:rPr>
-                                  <w:color w:val="FFFFFF" w:themeColor="background1"/>
-                                  <w:sz w:val="24"/>
-                                  <w:szCs w:val="24"/>
-                                </w:rPr>
-                                <w:t>2022</w:t>
-                              </w:r>
-                            </w:p>
-                          </w:sdtContent>
-                        </w:sdt>
-                      </w:txbxContent>
-                    </v:textbox>
-                    <w10:wrap anchorx="margin" anchory="page"/>
-                  </v:rect>
-                </w:pict>
-              </mc:Fallback>
-            </mc:AlternateContent>
+                          </w:pPr>
+                          <w:r>
+                            <w:rPr>
+                              <w:color w:val="FFFFFF" w:themeColor="background1"/>
+                              <w:sz w:val="24"/>
+                              <w:szCs w:val="24"/>
+                            </w:rPr>
+                            <w:t>2022</w:t>
+                          </w:r>
+                        </w:p>
+                      </w:sdtContent>
+                    </w:sdt>
+                  </w:txbxContent>
+                </v:textbox>
+                <w10:wrap anchorx="margin" anchory="page"/>
+              </v:rect>
+            </w:pict>
           </w:r>
           <w:r>
             <w:br w:type="page"/>
@@ -1011,31 +300,16 @@
           </w:r>
         </w:p>
         <w:p>
-          <w:r>
-            <w:fldChar w:fldCharType="begin"/>
-          </w:r>
-          <w:r>
-            <w:instrText xml:space="preserve"> TOC \o "1-3" \h \z \u </w:instrText>
-          </w:r>
-          <w:r>
-            <w:fldChar w:fldCharType="separate"/>
-          </w:r>
-          <w:r>
-            <w:rPr>
-              <w:b/>
-              <w:bCs/>
-              <w:noProof/>
-            </w:rPr>
-            <w:t>No table of contents entries found.</w:t>
-          </w:r>
-          <w:r>
-            <w:rPr>
-              <w:b/>
-              <w:bCs/>
-              <w:noProof/>
-            </w:rPr>
-            <w:fldChar w:fldCharType="end"/>
-          </w:r>
+          <w:fldSimple w:instr=" TOC \o &quot;1-3&quot; \h \z \u ">
+            <w:r>
+              <w:rPr>
+                <w:b/>
+                <w:bCs/>
+                <w:noProof/>
+              </w:rPr>
+              <w:t>No table of contents entries found.</w:t>
+            </w:r>
+          </w:fldSimple>
         </w:p>
       </w:sdtContent>
     </w:sdt>
@@ -1109,19 +383,11 @@
         </w:rPr>
         <w:t xml:space="preserve"> </w:t>
       </w:r>
-      <w:proofErr w:type="spellStart"/>
-      <w:r>
-        <w:rPr>
-          <w:lang w:val="de-CH"/>
-        </w:rPr>
-        <w:t>Hosen</w:t>
-      </w:r>
-      <w:proofErr w:type="spellEnd"/>
-      <w:r>
-        <w:rPr>
-          <w:lang w:val="de-CH"/>
-        </w:rPr>
-        <w:t xml:space="preserve">. Diese Hosen kann man nach </w:t>
+      <w:r>
+        <w:rPr>
+          <w:lang w:val="de-CH"/>
+        </w:rPr>
+        <w:t xml:space="preserve">Hosen. Diese Hosen kann man nach </w:t>
       </w:r>
       <w:r>
         <w:rPr>
@@ -1353,23 +619,7 @@
         <w:rPr>
           <w:lang w:val="de-CH"/>
         </w:rPr>
-        <w:t xml:space="preserve">Wir haben zuerst das Frontend mit dem </w:t>
-      </w:r>
-      <w:proofErr w:type="spellStart"/>
-      <w:proofErr w:type="gramStart"/>
-      <w:r>
-        <w:rPr>
-          <w:lang w:val="de-CH"/>
-        </w:rPr>
-        <w:t>db.json</w:t>
-      </w:r>
-      <w:proofErr w:type="spellEnd"/>
-      <w:proofErr w:type="gramEnd"/>
-      <w:r>
-        <w:rPr>
-          <w:lang w:val="de-CH"/>
-        </w:rPr>
-        <w:t xml:space="preserve"> umgesetzt, so dass wir uns auf das Frontend konzentrieren konnten. </w:t>
+        <w:t xml:space="preserve">Wir haben zuerst das Frontend mit dem db.json umgesetzt, so dass wir uns auf das Frontend konzentrieren konnten. </w:t>
       </w:r>
     </w:p>
     <w:p>
@@ -1427,6 +677,43 @@
           <w:lang w:val="de-CH"/>
         </w:rPr>
         <w:t>Backend</w:t>
+      </w:r>
+    </w:p>
+    <w:p>
+      <w:pPr>
+        <w:rPr>
+          <w:lang w:val="de-CH"/>
+        </w:rPr>
+      </w:pPr>
+      <w:r>
+        <w:rPr>
+          <w:lang w:val="de-CH"/>
+        </w:rPr>
+        <w:t>Als DB haben wir einen Docker Container aufgesetzt mit einer mariaDB Datenbank.</w:t>
+      </w:r>
+      <w:r>
+        <w:rPr>
+          <w:lang w:val="de-CH"/>
+        </w:rPr>
+        <w:t xml:space="preserve"> Wir haben die DB mit einem SQL File </w:t>
+      </w:r>
+      <w:r>
+        <w:rPr>
+          <w:lang w:val="de-CH"/>
+        </w:rPr>
+        <w:t>aufgesetzt</w:t>
+      </w:r>
+      <w:r>
+        <w:rPr>
+          <w:lang w:val="de-CH"/>
+        </w:rPr>
+        <w:t xml:space="preserve">, dass die DB mit </w:t>
+      </w:r>
+      <w:r>
+        <w:rPr>
+          <w:lang w:val="de-CH"/>
+        </w:rPr>
+        <w:t>den benötigten Tabellen befüllt</w:t>
       </w:r>
     </w:p>
     <w:p>

</xml_diff>